<commit_message>
#Done sent to Eric the 2nd
</commit_message>
<xml_diff>
--- a/demo/demo_2/Guide_Install.docx
+++ b/demo/demo_2/Guide_Install.docx
@@ -307,14 +307,50 @@
       <w:r>
         <w:t xml:space="preserve">After the console appeared, please open browser and navigate to: </w:t>
       </w:r>
-      <w:hyperlink r:id="rId9" w:history="1">
-        <w:r>
-          <w:rPr>
-            <w:rStyle w:val="Hyperlink"/>
-          </w:rPr>
-          <w:t>https://localhost:5000/login</w:t>
-        </w:r>
-      </w:hyperlink>
+      <w:bookmarkStart w:id="0" w:name="_GoBack"/>
+      <w:bookmarkEnd w:id="0"/>
+      <w:r>
+        <w:rPr>
+          <w:rStyle w:val="Hyperlink"/>
+        </w:rPr>
+        <w:fldChar w:fldCharType="begin"/>
+      </w:r>
+      <w:r>
+        <w:rPr>
+          <w:rStyle w:val="Hyperlink"/>
+        </w:rPr>
+        <w:instrText xml:space="preserve"> HYPERLINK "</w:instrText>
+      </w:r>
+      <w:r>
+        <w:rPr>
+          <w:rStyle w:val="Hyperlink"/>
+        </w:rPr>
+        <w:instrText>http://localhost:5000/login</w:instrText>
+      </w:r>
+      <w:r>
+        <w:rPr>
+          <w:rStyle w:val="Hyperlink"/>
+        </w:rPr>
+        <w:instrText xml:space="preserve">" </w:instrText>
+      </w:r>
+      <w:r>
+        <w:rPr>
+          <w:rStyle w:val="Hyperlink"/>
+        </w:rPr>
+        <w:fldChar w:fldCharType="separate"/>
+      </w:r>
+      <w:r>
+        <w:rPr>
+          <w:rStyle w:val="Hyperlink"/>
+        </w:rPr>
+        <w:t>http://localhost:5000/login</w:t>
+      </w:r>
+      <w:r>
+        <w:rPr>
+          <w:rStyle w:val="Hyperlink"/>
+        </w:rPr>
+        <w:fldChar w:fldCharType="end"/>
+      </w:r>
       <w:r>
         <w:rPr>
           <w:rStyle w:val="Hyperlink"/>
@@ -367,7 +403,7 @@
                     </pic:cNvPicPr>
                   </pic:nvPicPr>
                   <pic:blipFill>
-                    <a:blip r:embed="rId10">
+                    <a:blip r:embed="rId9">
                       <a:extLst>
                         <a:ext uri="{28A0092B-C50C-407E-A947-70E740481C1C}">
                           <a14:useLocalDpi xmlns:a14="http://schemas.microsoft.com/office/drawing/2010/main" val="0"/>
@@ -398,8 +434,6 @@
           </wp:inline>
         </w:drawing>
       </w:r>
-      <w:bookmarkStart w:id="0" w:name="_GoBack"/>
-      <w:bookmarkEnd w:id="0"/>
     </w:p>
     <w:p>
       <w:pPr>

</xml_diff>